<commit_message>
inactive tenant report changes
</commit_message>
<xml_diff>
--- a/zoy-admin-server/src/main/resources/templates/inactiveTenantsReport.docx
+++ b/zoy-admin-server/src/main/resources/templates/inactiveTenantsReport.docx
@@ -1,6 +1,6 @@
 
 <file path=word/document.xml><?xml version="1.0" encoding="utf-8"?>
-<w:document xmlns:wpc="http://schemas.microsoft.com/office/word/2010/wordprocessingCanvas" xmlns:cx="http://schemas.microsoft.com/office/drawing/2014/chartex" xmlns:cx1="http://schemas.microsoft.com/office/drawing/2015/9/8/chartex" xmlns:mc="http://schemas.openxmlformats.org/markup-compatibility/2006" xmlns:o="urn:schemas-microsoft-com:office:office" xmlns:r="http://schemas.openxmlformats.org/officeDocument/2006/relationships" xmlns:m="http://schemas.openxmlformats.org/officeDocument/2006/math" xmlns:v="urn:schemas-microsoft-com:vml" xmlns:wp14="http://schemas.microsoft.com/office/word/2010/wordprocessingDrawing" xmlns:wp="http://schemas.openxmlformats.org/drawingml/2006/wordprocessingDrawing" xmlns:w10="urn:schemas-microsoft-com:office:word" xmlns:w="http://schemas.openxmlformats.org/wordprocessingml/2006/main" xmlns:w14="http://schemas.microsoft.com/office/word/2010/wordml" xmlns:w15="http://schemas.microsoft.com/office/word/2012/wordml" xmlns:w16se="http://schemas.microsoft.com/office/word/2015/wordml/symex" xmlns:wpg="http://schemas.microsoft.com/office/word/2010/wordprocessingGroup" xmlns:wpi="http://schemas.microsoft.com/office/word/2010/wordprocessingInk" xmlns:wne="http://schemas.microsoft.com/office/word/2006/wordml" xmlns:wps="http://schemas.microsoft.com/office/word/2010/wordprocessingShape" mc:Ignorable="w14 w15 w16se wp14">
+<w:document xmlns:wpc="http://schemas.microsoft.com/office/word/2010/wordprocessingCanvas" xmlns:cx="http://schemas.microsoft.com/office/drawing/2014/chartex" xmlns:mc="http://schemas.openxmlformats.org/markup-compatibility/2006" xmlns:o="urn:schemas-microsoft-com:office:office" xmlns:r="http://schemas.openxmlformats.org/officeDocument/2006/relationships" xmlns:m="http://schemas.openxmlformats.org/officeDocument/2006/math" xmlns:v="urn:schemas-microsoft-com:vml" xmlns:wp14="http://schemas.microsoft.com/office/word/2010/wordprocessingDrawing" xmlns:wp="http://schemas.openxmlformats.org/drawingml/2006/wordprocessingDrawing" xmlns:w10="urn:schemas-microsoft-com:office:word" xmlns:w="http://schemas.openxmlformats.org/wordprocessingml/2006/main" xmlns:w14="http://schemas.microsoft.com/office/word/2010/wordml" xmlns:w15="http://schemas.microsoft.com/office/word/2012/wordml" xmlns:w16se="http://schemas.microsoft.com/office/word/2015/wordml/symex" xmlns:wpg="http://schemas.microsoft.com/office/word/2010/wordprocessingGroup" xmlns:wpi="http://schemas.microsoft.com/office/word/2010/wordprocessingInk" xmlns:wne="http://schemas.microsoft.com/office/word/2006/wordml" xmlns:wps="http://schemas.microsoft.com/office/word/2010/wordprocessingShape" mc:Ignorable="w14 w15 w16se wp14">
   <w:body>
     <w:tbl>
       <w:tblPr>
@@ -582,7 +582,6 @@
               </w:rPr>
               <w:t>${</w:t>
             </w:r>
-            <w:bookmarkStart w:id="0" w:name="_GoBack"/>
             <w:proofErr w:type="spellStart"/>
             <w:r>
               <w:rPr>
@@ -592,7 +591,6 @@
               </w:rPr>
               <w:t>checkindate</w:t>
             </w:r>
-            <w:bookmarkEnd w:id="0"/>
             <w:proofErr w:type="spellEnd"/>
             <w:r>
               <w:rPr>
@@ -666,8 +664,10 @@
     <w:sectPr>
       <w:headerReference w:type="even" r:id="rId7"/>
       <w:headerReference w:type="default" r:id="rId8"/>
-      <w:footerReference w:type="default" r:id="rId9"/>
-      <w:headerReference w:type="first" r:id="rId10"/>
+      <w:footerReference w:type="even" r:id="rId9"/>
+      <w:footerReference w:type="default" r:id="rId10"/>
+      <w:headerReference w:type="first" r:id="rId11"/>
+      <w:footerReference w:type="first" r:id="rId12"/>
       <w:pgSz w:w="16838" w:h="11906" w:orient="landscape"/>
       <w:pgMar w:top="1440" w:right="1440" w:bottom="1440" w:left="1440" w:header="57" w:footer="680" w:gutter="0"/>
       <w:cols w:space="708"/>
@@ -678,7 +678,7 @@
 </file>
 
 <file path=word/endnotes.xml><?xml version="1.0" encoding="utf-8"?>
-<w:endnotes xmlns:wpc="http://schemas.microsoft.com/office/word/2010/wordprocessingCanvas" xmlns:cx="http://schemas.microsoft.com/office/drawing/2014/chartex" xmlns:cx1="http://schemas.microsoft.com/office/drawing/2015/9/8/chartex" xmlns:mc="http://schemas.openxmlformats.org/markup-compatibility/2006" xmlns:o="urn:schemas-microsoft-com:office:office" xmlns:r="http://schemas.openxmlformats.org/officeDocument/2006/relationships" xmlns:m="http://schemas.openxmlformats.org/officeDocument/2006/math" xmlns:v="urn:schemas-microsoft-com:vml" xmlns:wp14="http://schemas.microsoft.com/office/word/2010/wordprocessingDrawing" xmlns:wp="http://schemas.openxmlformats.org/drawingml/2006/wordprocessingDrawing" xmlns:w10="urn:schemas-microsoft-com:office:word" xmlns:w="http://schemas.openxmlformats.org/wordprocessingml/2006/main" xmlns:w14="http://schemas.microsoft.com/office/word/2010/wordml" xmlns:w15="http://schemas.microsoft.com/office/word/2012/wordml" xmlns:w16se="http://schemas.microsoft.com/office/word/2015/wordml/symex" xmlns:wpg="http://schemas.microsoft.com/office/word/2010/wordprocessingGroup" xmlns:wpi="http://schemas.microsoft.com/office/word/2010/wordprocessingInk" xmlns:wne="http://schemas.microsoft.com/office/word/2006/wordml" xmlns:wps="http://schemas.microsoft.com/office/word/2010/wordprocessingShape" mc:Ignorable="w14 w15 w16se wp14">
+<w:endnotes xmlns:wpc="http://schemas.microsoft.com/office/word/2010/wordprocessingCanvas" xmlns:cx="http://schemas.microsoft.com/office/drawing/2014/chartex" xmlns:mc="http://schemas.openxmlformats.org/markup-compatibility/2006" xmlns:o="urn:schemas-microsoft-com:office:office" xmlns:r="http://schemas.openxmlformats.org/officeDocument/2006/relationships" xmlns:m="http://schemas.openxmlformats.org/officeDocument/2006/math" xmlns:v="urn:schemas-microsoft-com:vml" xmlns:wp14="http://schemas.microsoft.com/office/word/2010/wordprocessingDrawing" xmlns:wp="http://schemas.openxmlformats.org/drawingml/2006/wordprocessingDrawing" xmlns:w10="urn:schemas-microsoft-com:office:word" xmlns:w="http://schemas.openxmlformats.org/wordprocessingml/2006/main" xmlns:w14="http://schemas.microsoft.com/office/word/2010/wordml" xmlns:w15="http://schemas.microsoft.com/office/word/2012/wordml" xmlns:w16se="http://schemas.microsoft.com/office/word/2015/wordml/symex" xmlns:wpg="http://schemas.microsoft.com/office/word/2010/wordprocessingGroup" xmlns:wpi="http://schemas.microsoft.com/office/word/2010/wordprocessingInk" xmlns:wne="http://schemas.microsoft.com/office/word/2006/wordml" xmlns:wps="http://schemas.microsoft.com/office/word/2010/wordprocessingShape" mc:Ignorable="w14 w15 w16se wp14">
   <w:endnote w:type="separator" w:id="-1">
     <w:p>
       <w:pPr>
@@ -703,7 +703,17 @@
 </file>
 
 <file path=word/footer1.xml><?xml version="1.0" encoding="utf-8"?>
-<w:ftr xmlns:wpc="http://schemas.microsoft.com/office/word/2010/wordprocessingCanvas" xmlns:cx="http://schemas.microsoft.com/office/drawing/2014/chartex" xmlns:cx1="http://schemas.microsoft.com/office/drawing/2015/9/8/chartex" xmlns:mc="http://schemas.openxmlformats.org/markup-compatibility/2006" xmlns:o="urn:schemas-microsoft-com:office:office" xmlns:r="http://schemas.openxmlformats.org/officeDocument/2006/relationships" xmlns:m="http://schemas.openxmlformats.org/officeDocument/2006/math" xmlns:v="urn:schemas-microsoft-com:vml" xmlns:wp14="http://schemas.microsoft.com/office/word/2010/wordprocessingDrawing" xmlns:wp="http://schemas.openxmlformats.org/drawingml/2006/wordprocessingDrawing" xmlns:w10="urn:schemas-microsoft-com:office:word" xmlns:w="http://schemas.openxmlformats.org/wordprocessingml/2006/main" xmlns:w14="http://schemas.microsoft.com/office/word/2010/wordml" xmlns:w15="http://schemas.microsoft.com/office/word/2012/wordml" xmlns:w16se="http://schemas.microsoft.com/office/word/2015/wordml/symex" xmlns:wpg="http://schemas.microsoft.com/office/word/2010/wordprocessingGroup" xmlns:wpi="http://schemas.microsoft.com/office/word/2010/wordprocessingInk" xmlns:wne="http://schemas.microsoft.com/office/word/2006/wordml" xmlns:wps="http://schemas.microsoft.com/office/word/2010/wordprocessingShape" mc:Ignorable="w14 w15 w16se wp14">
+<w:ftr xmlns:wpc="http://schemas.microsoft.com/office/word/2010/wordprocessingCanvas" xmlns:cx="http://schemas.microsoft.com/office/drawing/2014/chartex" xmlns:mc="http://schemas.openxmlformats.org/markup-compatibility/2006" xmlns:o="urn:schemas-microsoft-com:office:office" xmlns:r="http://schemas.openxmlformats.org/officeDocument/2006/relationships" xmlns:m="http://schemas.openxmlformats.org/officeDocument/2006/math" xmlns:v="urn:schemas-microsoft-com:vml" xmlns:wp14="http://schemas.microsoft.com/office/word/2010/wordprocessingDrawing" xmlns:wp="http://schemas.openxmlformats.org/drawingml/2006/wordprocessingDrawing" xmlns:w10="urn:schemas-microsoft-com:office:word" xmlns:w="http://schemas.openxmlformats.org/wordprocessingml/2006/main" xmlns:w14="http://schemas.microsoft.com/office/word/2010/wordml" xmlns:w15="http://schemas.microsoft.com/office/word/2012/wordml" xmlns:w16se="http://schemas.microsoft.com/office/word/2015/wordml/symex" xmlns:wpg="http://schemas.microsoft.com/office/word/2010/wordprocessingGroup" xmlns:wpi="http://schemas.microsoft.com/office/word/2010/wordprocessingInk" xmlns:wne="http://schemas.microsoft.com/office/word/2006/wordml" xmlns:wps="http://schemas.microsoft.com/office/word/2010/wordprocessingShape" mc:Ignorable="w14 w15 w16se wp14">
+  <w:p>
+    <w:pPr>
+      <w:pStyle w:val="Footer"/>
+    </w:pPr>
+  </w:p>
+</w:ftr>
+</file>
+
+<file path=word/footer2.xml><?xml version="1.0" encoding="utf-8"?>
+<w:ftr xmlns:wpc="http://schemas.microsoft.com/office/word/2010/wordprocessingCanvas" xmlns:cx="http://schemas.microsoft.com/office/drawing/2014/chartex" xmlns:mc="http://schemas.openxmlformats.org/markup-compatibility/2006" xmlns:o="urn:schemas-microsoft-com:office:office" xmlns:r="http://schemas.openxmlformats.org/officeDocument/2006/relationships" xmlns:m="http://schemas.openxmlformats.org/officeDocument/2006/math" xmlns:v="urn:schemas-microsoft-com:vml" xmlns:wp14="http://schemas.microsoft.com/office/word/2010/wordprocessingDrawing" xmlns:wp="http://schemas.openxmlformats.org/drawingml/2006/wordprocessingDrawing" xmlns:w10="urn:schemas-microsoft-com:office:word" xmlns:w="http://schemas.openxmlformats.org/wordprocessingml/2006/main" xmlns:w14="http://schemas.microsoft.com/office/word/2010/wordml" xmlns:w15="http://schemas.microsoft.com/office/word/2012/wordml" xmlns:w16se="http://schemas.microsoft.com/office/word/2015/wordml/symex" xmlns:wpg="http://schemas.microsoft.com/office/word/2010/wordprocessingGroup" xmlns:wpi="http://schemas.microsoft.com/office/word/2010/wordprocessingInk" xmlns:wne="http://schemas.microsoft.com/office/word/2006/wordml" xmlns:wps="http://schemas.microsoft.com/office/word/2010/wordprocessingShape" mc:Ignorable="w14 w15 w16se wp14">
   <w:p>
     <w:pPr>
       <w:tabs>
@@ -848,8 +858,18 @@
 </w:ftr>
 </file>
 
+<file path=word/footer3.xml><?xml version="1.0" encoding="utf-8"?>
+<w:ftr xmlns:wpc="http://schemas.microsoft.com/office/word/2010/wordprocessingCanvas" xmlns:cx="http://schemas.microsoft.com/office/drawing/2014/chartex" xmlns:mc="http://schemas.openxmlformats.org/markup-compatibility/2006" xmlns:o="urn:schemas-microsoft-com:office:office" xmlns:r="http://schemas.openxmlformats.org/officeDocument/2006/relationships" xmlns:m="http://schemas.openxmlformats.org/officeDocument/2006/math" xmlns:v="urn:schemas-microsoft-com:vml" xmlns:wp14="http://schemas.microsoft.com/office/word/2010/wordprocessingDrawing" xmlns:wp="http://schemas.openxmlformats.org/drawingml/2006/wordprocessingDrawing" xmlns:w10="urn:schemas-microsoft-com:office:word" xmlns:w="http://schemas.openxmlformats.org/wordprocessingml/2006/main" xmlns:w14="http://schemas.microsoft.com/office/word/2010/wordml" xmlns:w15="http://schemas.microsoft.com/office/word/2012/wordml" xmlns:w16se="http://schemas.microsoft.com/office/word/2015/wordml/symex" xmlns:wpg="http://schemas.microsoft.com/office/word/2010/wordprocessingGroup" xmlns:wpi="http://schemas.microsoft.com/office/word/2010/wordprocessingInk" xmlns:wne="http://schemas.microsoft.com/office/word/2006/wordml" xmlns:wps="http://schemas.microsoft.com/office/word/2010/wordprocessingShape" mc:Ignorable="w14 w15 w16se wp14">
+  <w:p>
+    <w:pPr>
+      <w:pStyle w:val="Footer"/>
+    </w:pPr>
+  </w:p>
+</w:ftr>
+</file>
+
 <file path=word/footnotes.xml><?xml version="1.0" encoding="utf-8"?>
-<w:footnotes xmlns:wpc="http://schemas.microsoft.com/office/word/2010/wordprocessingCanvas" xmlns:cx="http://schemas.microsoft.com/office/drawing/2014/chartex" xmlns:cx1="http://schemas.microsoft.com/office/drawing/2015/9/8/chartex" xmlns:mc="http://schemas.openxmlformats.org/markup-compatibility/2006" xmlns:o="urn:schemas-microsoft-com:office:office" xmlns:r="http://schemas.openxmlformats.org/officeDocument/2006/relationships" xmlns:m="http://schemas.openxmlformats.org/officeDocument/2006/math" xmlns:v="urn:schemas-microsoft-com:vml" xmlns:wp14="http://schemas.microsoft.com/office/word/2010/wordprocessingDrawing" xmlns:wp="http://schemas.openxmlformats.org/drawingml/2006/wordprocessingDrawing" xmlns:w10="urn:schemas-microsoft-com:office:word" xmlns:w="http://schemas.openxmlformats.org/wordprocessingml/2006/main" xmlns:w14="http://schemas.microsoft.com/office/word/2010/wordml" xmlns:w15="http://schemas.microsoft.com/office/word/2012/wordml" xmlns:w16se="http://schemas.microsoft.com/office/word/2015/wordml/symex" xmlns:wpg="http://schemas.microsoft.com/office/word/2010/wordprocessingGroup" xmlns:wpi="http://schemas.microsoft.com/office/word/2010/wordprocessingInk" xmlns:wne="http://schemas.microsoft.com/office/word/2006/wordml" xmlns:wps="http://schemas.microsoft.com/office/word/2010/wordprocessingShape" mc:Ignorable="w14 w15 w16se wp14">
+<w:footnotes xmlns:wpc="http://schemas.microsoft.com/office/word/2010/wordprocessingCanvas" xmlns:cx="http://schemas.microsoft.com/office/drawing/2014/chartex" xmlns:mc="http://schemas.openxmlformats.org/markup-compatibility/2006" xmlns:o="urn:schemas-microsoft-com:office:office" xmlns:r="http://schemas.openxmlformats.org/officeDocument/2006/relationships" xmlns:m="http://schemas.openxmlformats.org/officeDocument/2006/math" xmlns:v="urn:schemas-microsoft-com:vml" xmlns:wp14="http://schemas.microsoft.com/office/word/2010/wordprocessingDrawing" xmlns:wp="http://schemas.openxmlformats.org/drawingml/2006/wordprocessingDrawing" xmlns:w10="urn:schemas-microsoft-com:office:word" xmlns:w="http://schemas.openxmlformats.org/wordprocessingml/2006/main" xmlns:w14="http://schemas.microsoft.com/office/word/2010/wordml" xmlns:w15="http://schemas.microsoft.com/office/word/2012/wordml" xmlns:w16se="http://schemas.microsoft.com/office/word/2015/wordml/symex" xmlns:wpg="http://schemas.microsoft.com/office/word/2010/wordprocessingGroup" xmlns:wpi="http://schemas.microsoft.com/office/word/2010/wordprocessingInk" xmlns:wne="http://schemas.microsoft.com/office/word/2006/wordml" xmlns:wps="http://schemas.microsoft.com/office/word/2010/wordprocessingShape" mc:Ignorable="w14 w15 w16se wp14">
   <w:footnote w:type="separator" w:id="-1">
     <w:p>
       <w:pPr>
@@ -874,7 +894,7 @@
 </file>
 
 <file path=word/header1.xml><?xml version="1.0" encoding="utf-8"?>
-<w:hdr xmlns:wpc="http://schemas.microsoft.com/office/word/2010/wordprocessingCanvas" xmlns:cx="http://schemas.microsoft.com/office/drawing/2014/chartex" xmlns:cx1="http://schemas.microsoft.com/office/drawing/2015/9/8/chartex" xmlns:mc="http://schemas.openxmlformats.org/markup-compatibility/2006" xmlns:o="urn:schemas-microsoft-com:office:office" xmlns:r="http://schemas.openxmlformats.org/officeDocument/2006/relationships" xmlns:m="http://schemas.openxmlformats.org/officeDocument/2006/math" xmlns:v="urn:schemas-microsoft-com:vml" xmlns:wp14="http://schemas.microsoft.com/office/word/2010/wordprocessingDrawing" xmlns:wp="http://schemas.openxmlformats.org/drawingml/2006/wordprocessingDrawing" xmlns:w10="urn:schemas-microsoft-com:office:word" xmlns:w="http://schemas.openxmlformats.org/wordprocessingml/2006/main" xmlns:w14="http://schemas.microsoft.com/office/word/2010/wordml" xmlns:w15="http://schemas.microsoft.com/office/word/2012/wordml" xmlns:w16se="http://schemas.microsoft.com/office/word/2015/wordml/symex" xmlns:wpg="http://schemas.microsoft.com/office/word/2010/wordprocessingGroup" xmlns:wpi="http://schemas.microsoft.com/office/word/2010/wordprocessingInk" xmlns:wne="http://schemas.microsoft.com/office/word/2006/wordml" xmlns:wps="http://schemas.microsoft.com/office/word/2010/wordprocessingShape" mc:Ignorable="w14 w15 w16se wp14">
+<w:hdr xmlns:wpc="http://schemas.microsoft.com/office/word/2010/wordprocessingCanvas" xmlns:cx="http://schemas.microsoft.com/office/drawing/2014/chartex" xmlns:mc="http://schemas.openxmlformats.org/markup-compatibility/2006" xmlns:o="urn:schemas-microsoft-com:office:office" xmlns:r="http://schemas.openxmlformats.org/officeDocument/2006/relationships" xmlns:m="http://schemas.openxmlformats.org/officeDocument/2006/math" xmlns:v="urn:schemas-microsoft-com:vml" xmlns:wp14="http://schemas.microsoft.com/office/word/2010/wordprocessingDrawing" xmlns:wp="http://schemas.openxmlformats.org/drawingml/2006/wordprocessingDrawing" xmlns:w10="urn:schemas-microsoft-com:office:word" xmlns:w="http://schemas.openxmlformats.org/wordprocessingml/2006/main" xmlns:w14="http://schemas.microsoft.com/office/word/2010/wordml" xmlns:w15="http://schemas.microsoft.com/office/word/2012/wordml" xmlns:w16se="http://schemas.microsoft.com/office/word/2015/wordml/symex" xmlns:wpg="http://schemas.microsoft.com/office/word/2010/wordprocessingGroup" xmlns:wpi="http://schemas.microsoft.com/office/word/2010/wordprocessingInk" xmlns:wne="http://schemas.microsoft.com/office/word/2006/wordml" xmlns:wps="http://schemas.microsoft.com/office/word/2010/wordprocessingShape" mc:Ignorable="w14 w15 w16se wp14">
   <w:p>
     <w:pPr>
       <w:pStyle w:val="Header"/>
@@ -915,16 +935,17 @@
 </file>
 
 <file path=word/header2.xml><?xml version="1.0" encoding="utf-8"?>
-<w:hdr xmlns:wpc="http://schemas.microsoft.com/office/word/2010/wordprocessingCanvas" xmlns:cx="http://schemas.microsoft.com/office/drawing/2014/chartex" xmlns:cx1="http://schemas.microsoft.com/office/drawing/2015/9/8/chartex" xmlns:mc="http://schemas.openxmlformats.org/markup-compatibility/2006" xmlns:o="urn:schemas-microsoft-com:office:office" xmlns:r="http://schemas.openxmlformats.org/officeDocument/2006/relationships" xmlns:m="http://schemas.openxmlformats.org/officeDocument/2006/math" xmlns:v="urn:schemas-microsoft-com:vml" xmlns:wp14="http://schemas.microsoft.com/office/word/2010/wordprocessingDrawing" xmlns:wp="http://schemas.openxmlformats.org/drawingml/2006/wordprocessingDrawing" xmlns:w10="urn:schemas-microsoft-com:office:word" xmlns:w="http://schemas.openxmlformats.org/wordprocessingml/2006/main" xmlns:w14="http://schemas.microsoft.com/office/word/2010/wordml" xmlns:w15="http://schemas.microsoft.com/office/word/2012/wordml" xmlns:w16se="http://schemas.microsoft.com/office/word/2015/wordml/symex" xmlns:wpg="http://schemas.microsoft.com/office/word/2010/wordprocessingGroup" xmlns:wpi="http://schemas.microsoft.com/office/word/2010/wordprocessingInk" xmlns:wne="http://schemas.microsoft.com/office/word/2006/wordml" xmlns:wps="http://schemas.microsoft.com/office/word/2010/wordprocessingShape" mc:Ignorable="w14 w15 w16se wp14">
+<w:hdr xmlns:wpc="http://schemas.microsoft.com/office/word/2010/wordprocessingCanvas" xmlns:cx="http://schemas.microsoft.com/office/drawing/2014/chartex" xmlns:mc="http://schemas.openxmlformats.org/markup-compatibility/2006" xmlns:o="urn:schemas-microsoft-com:office:office" xmlns:r="http://schemas.openxmlformats.org/officeDocument/2006/relationships" xmlns:m="http://schemas.openxmlformats.org/officeDocument/2006/math" xmlns:v="urn:schemas-microsoft-com:vml" xmlns:wp14="http://schemas.microsoft.com/office/word/2010/wordprocessingDrawing" xmlns:wp="http://schemas.openxmlformats.org/drawingml/2006/wordprocessingDrawing" xmlns:w10="urn:schemas-microsoft-com:office:word" xmlns:w="http://schemas.openxmlformats.org/wordprocessingml/2006/main" xmlns:w14="http://schemas.microsoft.com/office/word/2010/wordml" xmlns:w15="http://schemas.microsoft.com/office/word/2012/wordml" xmlns:w16se="http://schemas.microsoft.com/office/word/2015/wordml/symex" xmlns:wpg="http://schemas.microsoft.com/office/word/2010/wordprocessingGroup" xmlns:wpi="http://schemas.microsoft.com/office/word/2010/wordprocessingInk" xmlns:wne="http://schemas.microsoft.com/office/word/2006/wordml" xmlns:wps="http://schemas.microsoft.com/office/word/2010/wordprocessingShape" mc:Ignorable="w14 w15 w16se wp14">
   <w:p>
     <w:pPr>
       <w:pStyle w:val="Header"/>
       <w:rPr>
         <w:rFonts w:ascii="Consolas" w:hAnsi="Consolas"/>
-        <w:sz w:val="14"/>
-        <w:szCs w:val="14"/>
+        <w:sz w:val="16"/>
+        <w:szCs w:val="16"/>
       </w:rPr>
     </w:pPr>
+    <w:bookmarkStart w:id="0" w:name="_GoBack"/>
     <w:r>
       <w:rPr>
         <w:noProof/>
@@ -956,6 +977,7 @@
         </v:shape>
       </w:pict>
     </w:r>
+    <w:bookmarkEnd w:id="0"/>
     <w:r>
       <w:rPr>
         <w:noProof/>
@@ -1032,60 +1054,68 @@
     <w:r>
       <w:rPr>
         <w:rFonts w:ascii="Consolas" w:hAnsi="Consolas"/>
-        <w:sz w:val="14"/>
-        <w:szCs w:val="14"/>
+        <w:sz w:val="16"/>
+        <w:szCs w:val="16"/>
       </w:rPr>
       <w:t>Date r</w:t>
     </w:r>
     <w:r>
       <w:rPr>
         <w:rFonts w:ascii="Consolas" w:hAnsi="Consolas"/>
-        <w:sz w:val="14"/>
-        <w:szCs w:val="14"/>
-      </w:rPr>
-      <w:t>ange: ${</w:t>
+        <w:sz w:val="16"/>
+        <w:szCs w:val="16"/>
+      </w:rPr>
+      <w:t>ange</w:t>
+    </w:r>
+    <w:r>
+      <w:rPr>
+        <w:rFonts w:ascii="Consolas" w:hAnsi="Consolas"/>
+        <w:sz w:val="16"/>
+        <w:szCs w:val="16"/>
+      </w:rPr>
+      <w:t xml:space="preserve"> </w:t>
+    </w:r>
+    <w:proofErr w:type="gramStart"/>
+    <w:r>
+      <w:rPr>
+        <w:rFonts w:ascii="Consolas" w:hAnsi="Consolas"/>
+        <w:sz w:val="16"/>
+        <w:szCs w:val="16"/>
+      </w:rPr>
+      <w:t>Till</w:t>
+    </w:r>
+    <w:proofErr w:type="gramEnd"/>
+    <w:r>
+      <w:rPr>
+        <w:rFonts w:ascii="Consolas" w:hAnsi="Consolas"/>
+        <w:sz w:val="16"/>
+        <w:szCs w:val="16"/>
+      </w:rPr>
+      <w:t xml:space="preserve">: </w:t>
+    </w:r>
+    <w:r>
+      <w:rPr>
+        <w:rFonts w:ascii="Consolas" w:hAnsi="Consolas"/>
+        <w:sz w:val="16"/>
+        <w:szCs w:val="16"/>
+      </w:rPr>
+      <w:t>${</w:t>
     </w:r>
     <w:proofErr w:type="spellStart"/>
     <w:r>
       <w:rPr>
         <w:rFonts w:ascii="Consolas" w:hAnsi="Consolas"/>
-        <w:sz w:val="14"/>
-        <w:szCs w:val="14"/>
-      </w:rPr>
-      <w:t>fromDate</w:t>
+        <w:sz w:val="16"/>
+        <w:szCs w:val="16"/>
+      </w:rPr>
+      <w:t>toDate</w:t>
     </w:r>
     <w:proofErr w:type="spellEnd"/>
     <w:r>
       <w:rPr>
         <w:rFonts w:ascii="Consolas" w:hAnsi="Consolas"/>
-        <w:sz w:val="14"/>
-        <w:szCs w:val="14"/>
-      </w:rPr>
-      <w:t>}</w:t>
-    </w:r>
-    <w:r>
-      <w:rPr>
-        <w:rFonts w:ascii="Consolas" w:hAnsi="Consolas"/>
-        <w:sz w:val="14"/>
-        <w:szCs w:val="14"/>
-      </w:rPr>
-      <w:t xml:space="preserve"> To ${</w:t>
-    </w:r>
-    <w:proofErr w:type="spellStart"/>
-    <w:r>
-      <w:rPr>
-        <w:rFonts w:ascii="Consolas" w:hAnsi="Consolas"/>
-        <w:sz w:val="14"/>
-        <w:szCs w:val="14"/>
-      </w:rPr>
-      <w:t>toDate</w:t>
-    </w:r>
-    <w:proofErr w:type="spellEnd"/>
-    <w:r>
-      <w:rPr>
-        <w:rFonts w:ascii="Consolas" w:hAnsi="Consolas"/>
-        <w:sz w:val="14"/>
-        <w:szCs w:val="14"/>
+        <w:sz w:val="16"/>
+        <w:szCs w:val="16"/>
       </w:rPr>
       <w:t>}</w:t>
     </w:r>
@@ -1094,7 +1124,7 @@
 </file>
 
 <file path=word/header3.xml><?xml version="1.0" encoding="utf-8"?>
-<w:hdr xmlns:wpc="http://schemas.microsoft.com/office/word/2010/wordprocessingCanvas" xmlns:cx="http://schemas.microsoft.com/office/drawing/2014/chartex" xmlns:cx1="http://schemas.microsoft.com/office/drawing/2015/9/8/chartex" xmlns:mc="http://schemas.openxmlformats.org/markup-compatibility/2006" xmlns:o="urn:schemas-microsoft-com:office:office" xmlns:r="http://schemas.openxmlformats.org/officeDocument/2006/relationships" xmlns:m="http://schemas.openxmlformats.org/officeDocument/2006/math" xmlns:v="urn:schemas-microsoft-com:vml" xmlns:wp14="http://schemas.microsoft.com/office/word/2010/wordprocessingDrawing" xmlns:wp="http://schemas.openxmlformats.org/drawingml/2006/wordprocessingDrawing" xmlns:w10="urn:schemas-microsoft-com:office:word" xmlns:w="http://schemas.openxmlformats.org/wordprocessingml/2006/main" xmlns:w14="http://schemas.microsoft.com/office/word/2010/wordml" xmlns:w15="http://schemas.microsoft.com/office/word/2012/wordml" xmlns:w16se="http://schemas.microsoft.com/office/word/2015/wordml/symex" xmlns:wpg="http://schemas.microsoft.com/office/word/2010/wordprocessingGroup" xmlns:wpi="http://schemas.microsoft.com/office/word/2010/wordprocessingInk" xmlns:wne="http://schemas.microsoft.com/office/word/2006/wordml" xmlns:wps="http://schemas.microsoft.com/office/word/2010/wordprocessingShape" mc:Ignorable="w14 w15 w16se wp14">
+<w:hdr xmlns:wpc="http://schemas.microsoft.com/office/word/2010/wordprocessingCanvas" xmlns:cx="http://schemas.microsoft.com/office/drawing/2014/chartex" xmlns:mc="http://schemas.openxmlformats.org/markup-compatibility/2006" xmlns:o="urn:schemas-microsoft-com:office:office" xmlns:r="http://schemas.openxmlformats.org/officeDocument/2006/relationships" xmlns:m="http://schemas.openxmlformats.org/officeDocument/2006/math" xmlns:v="urn:schemas-microsoft-com:vml" xmlns:wp14="http://schemas.microsoft.com/office/word/2010/wordprocessingDrawing" xmlns:wp="http://schemas.openxmlformats.org/drawingml/2006/wordprocessingDrawing" xmlns:w10="urn:schemas-microsoft-com:office:word" xmlns:w="http://schemas.openxmlformats.org/wordprocessingml/2006/main" xmlns:w14="http://schemas.microsoft.com/office/word/2010/wordml" xmlns:w15="http://schemas.microsoft.com/office/word/2012/wordml" xmlns:w16se="http://schemas.microsoft.com/office/word/2015/wordml/symex" xmlns:wpg="http://schemas.microsoft.com/office/word/2010/wordprocessingGroup" xmlns:wpi="http://schemas.microsoft.com/office/word/2010/wordprocessingInk" xmlns:wne="http://schemas.microsoft.com/office/word/2006/wordml" xmlns:wps="http://schemas.microsoft.com/office/word/2010/wordprocessingShape" mc:Ignorable="w14 w15 w16se wp14">
   <w:p>
     <w:pPr>
       <w:pStyle w:val="Header"/>
@@ -1903,7 +1933,7 @@
 </file>
 
 <file path=customXml/itemProps1.xml><?xml version="1.0" encoding="utf-8"?>
-<ds:datastoreItem xmlns:ds="http://schemas.openxmlformats.org/officeDocument/2006/customXml" ds:itemID="{073718C6-CFD7-438A-9502-6A151C9D8C8A}">
+<ds:datastoreItem xmlns:ds="http://schemas.openxmlformats.org/officeDocument/2006/customXml" ds:itemID="{E7CD1C7A-B784-4BF3-932D-AB54B0E7092C}">
   <ds:schemaRefs>
     <ds:schemaRef ds:uri="http://schemas.openxmlformats.org/officeDocument/2006/bibliography"/>
   </ds:schemaRefs>

</xml_diff>